<commit_message>
Agregando RBS Y WBS
</commit_message>
<xml_diff>
--- a/WBS.docx
+++ b/WBS.docx
@@ -4,42 +4,686 @@
   <w:body>
     <w:p>
       <w:pPr>
+        <w:jc w:val="center"/>
+        <w:rPr>
+          <w:rFonts w:ascii="Arial" w:eastAsia="Arial" w:hAnsi="Arial" w:cs="Arial"/>
+          <w:sz w:val="36"/>
+          <w:szCs w:val="36"/>
+        </w:rPr>
+      </w:pPr>
+      <w:r>
+        <w:rPr>
+          <w:rFonts w:ascii="Arial" w:eastAsia="Arial" w:hAnsi="Arial" w:cs="Arial"/>
+          <w:sz w:val="36"/>
+          <w:szCs w:val="36"/>
+        </w:rPr>
+        <w:t>UNIVERSIDAD AUTÓNOMA DE GUADALAJARA</w:t>
+      </w:r>
+    </w:p>
+    <w:p>
+      <w:pPr>
+        <w:jc w:val="center"/>
+        <w:rPr>
+          <w:rFonts w:ascii="Arial" w:eastAsia="Arial" w:hAnsi="Arial" w:cs="Arial"/>
+          <w:sz w:val="36"/>
+          <w:szCs w:val="36"/>
+        </w:rPr>
+      </w:pPr>
+    </w:p>
+    <w:p>
+      <w:pPr>
+        <w:jc w:val="center"/>
+        <w:rPr>
+          <w:rFonts w:ascii="Arial" w:eastAsia="Arial" w:hAnsi="Arial" w:cs="Arial"/>
+          <w:sz w:val="36"/>
+          <w:szCs w:val="36"/>
+        </w:rPr>
+      </w:pPr>
+      <w:r>
         <w:rPr>
           <w:noProof/>
         </w:rPr>
+        <w:drawing>
+          <wp:inline distT="0" distB="0" distL="0" distR="0">
+            <wp:extent cx="2143125" cy="2143125"/>
+            <wp:effectExtent l="0" t="0" r="0" b="0"/>
+            <wp:docPr id="2" name="image4.jpg" descr="Image result for UAG"/>
+            <wp:cNvGraphicFramePr/>
+            <a:graphic xmlns:a="http://schemas.openxmlformats.org/drawingml/2006/main">
+              <a:graphicData uri="http://schemas.openxmlformats.org/drawingml/2006/picture">
+                <pic:pic xmlns:pic="http://schemas.openxmlformats.org/drawingml/2006/picture">
+                  <pic:nvPicPr>
+                    <pic:cNvPr id="0" name="image4.jpg" descr="Image result for UAG"/>
+                    <pic:cNvPicPr preferRelativeResize="0"/>
+                  </pic:nvPicPr>
+                  <pic:blipFill>
+                    <a:blip r:embed="rId4"/>
+                    <a:srcRect/>
+                    <a:stretch>
+                      <a:fillRect/>
+                    </a:stretch>
+                  </pic:blipFill>
+                  <pic:spPr>
+                    <a:xfrm>
+                      <a:off x="0" y="0"/>
+                      <a:ext cx="2143125" cy="2143125"/>
+                    </a:xfrm>
+                    <a:prstGeom prst="rect">
+                      <a:avLst/>
+                    </a:prstGeom>
+                    <a:ln/>
+                  </pic:spPr>
+                </pic:pic>
+              </a:graphicData>
+            </a:graphic>
+          </wp:inline>
+        </w:drawing>
+      </w:r>
+    </w:p>
+    <w:p>
+      <w:pPr>
+        <w:jc w:val="center"/>
+        <w:rPr>
+          <w:rFonts w:ascii="Arial" w:eastAsia="Arial" w:hAnsi="Arial" w:cs="Arial"/>
+          <w:sz w:val="36"/>
+          <w:szCs w:val="36"/>
+        </w:rPr>
+      </w:pPr>
+    </w:p>
+    <w:p>
+      <w:pPr>
+        <w:jc w:val="center"/>
+        <w:rPr>
+          <w:rFonts w:ascii="Arial" w:eastAsia="Arial" w:hAnsi="Arial" w:cs="Arial"/>
+          <w:sz w:val="36"/>
+          <w:szCs w:val="36"/>
+        </w:rPr>
+      </w:pPr>
+    </w:p>
+    <w:p>
+      <w:pPr>
+        <w:jc w:val="center"/>
+        <w:rPr>
+          <w:rFonts w:ascii="Arial" w:eastAsia="Arial" w:hAnsi="Arial" w:cs="Arial"/>
+          <w:sz w:val="36"/>
+          <w:szCs w:val="36"/>
+        </w:rPr>
+      </w:pPr>
+      <w:r>
+        <w:rPr>
+          <w:rFonts w:ascii="Arial" w:eastAsia="Arial" w:hAnsi="Arial" w:cs="Arial"/>
+          <w:sz w:val="36"/>
+          <w:szCs w:val="36"/>
+        </w:rPr>
+        <w:t>ADMINISTRACIÓN DE PROYECTOS</w:t>
+      </w:r>
+    </w:p>
+    <w:p>
+      <w:pPr>
+        <w:jc w:val="center"/>
+        <w:rPr>
+          <w:rFonts w:ascii="Arial" w:eastAsia="Arial" w:hAnsi="Arial" w:cs="Arial"/>
+          <w:sz w:val="36"/>
+          <w:szCs w:val="36"/>
+        </w:rPr>
+      </w:pPr>
+    </w:p>
+    <w:p>
+      <w:pPr>
+        <w:jc w:val="center"/>
+        <w:rPr>
+          <w:rFonts w:ascii="Arial" w:eastAsia="Arial" w:hAnsi="Arial" w:cs="Arial"/>
+          <w:sz w:val="24"/>
+          <w:szCs w:val="24"/>
+        </w:rPr>
+      </w:pPr>
+      <w:r>
+        <w:rPr>
+          <w:rFonts w:ascii="Arial" w:eastAsia="Arial" w:hAnsi="Arial" w:cs="Arial"/>
+          <w:sz w:val="24"/>
+          <w:szCs w:val="24"/>
+        </w:rPr>
+        <w:t xml:space="preserve">Equipo # </w:t>
+      </w:r>
+      <w:r>
+        <w:rPr>
+          <w:rFonts w:ascii="Arial" w:eastAsia="Arial" w:hAnsi="Arial" w:cs="Arial"/>
+          <w:sz w:val="24"/>
+          <w:szCs w:val="24"/>
+        </w:rPr>
+        <w:t>3</w:t>
+      </w:r>
+      <w:r>
+        <w:rPr>
+          <w:rFonts w:ascii="Arial" w:eastAsia="Arial" w:hAnsi="Arial" w:cs="Arial"/>
+          <w:sz w:val="24"/>
+          <w:szCs w:val="24"/>
+        </w:rPr>
+        <w:t>:</w:t>
+      </w:r>
+    </w:p>
+    <w:p>
+      <w:pPr>
+        <w:spacing w:after="0"/>
+        <w:jc w:val="center"/>
+        <w:rPr>
+          <w:rFonts w:ascii="Arial" w:eastAsia="Arial" w:hAnsi="Arial" w:cs="Arial"/>
+          <w:sz w:val="28"/>
+          <w:szCs w:val="28"/>
+        </w:rPr>
+      </w:pPr>
+      <w:r>
+        <w:rPr>
+          <w:rFonts w:ascii="Arial" w:eastAsia="Arial" w:hAnsi="Arial" w:cs="Arial"/>
+          <w:sz w:val="28"/>
+          <w:szCs w:val="28"/>
+        </w:rPr>
+        <w:t xml:space="preserve">Gustavo Luna Guzmán </w:t>
+      </w:r>
+      <w:r>
+        <w:rPr>
+          <w:rFonts w:ascii="Arial" w:eastAsia="Arial" w:hAnsi="Arial" w:cs="Arial"/>
+          <w:sz w:val="28"/>
+          <w:szCs w:val="28"/>
+        </w:rPr>
+        <w:tab/>
+      </w:r>
+      <w:r>
+        <w:rPr>
+          <w:rFonts w:ascii="Arial" w:eastAsia="Arial" w:hAnsi="Arial" w:cs="Arial"/>
+          <w:sz w:val="28"/>
+          <w:szCs w:val="28"/>
+        </w:rPr>
+        <w:tab/>
+      </w:r>
+      <w:r>
+        <w:rPr>
+          <w:rFonts w:ascii="Arial" w:eastAsia="Arial" w:hAnsi="Arial" w:cs="Arial"/>
+          <w:sz w:val="28"/>
+          <w:szCs w:val="28"/>
+        </w:rPr>
+        <w:tab/>
+      </w:r>
+      <w:r>
+        <w:rPr>
+          <w:rFonts w:ascii="Arial" w:eastAsia="Arial" w:hAnsi="Arial" w:cs="Arial"/>
+          <w:sz w:val="28"/>
+          <w:szCs w:val="28"/>
+        </w:rPr>
+        <w:t>3269439</w:t>
+      </w:r>
+    </w:p>
+    <w:p>
+      <w:pPr>
+        <w:spacing w:after="0"/>
+        <w:jc w:val="center"/>
+        <w:rPr>
+          <w:rFonts w:ascii="Arial" w:eastAsia="Arial" w:hAnsi="Arial" w:cs="Arial"/>
+          <w:sz w:val="28"/>
+          <w:szCs w:val="28"/>
+        </w:rPr>
+      </w:pPr>
+      <w:r>
+        <w:rPr>
+          <w:rFonts w:ascii="Arial" w:eastAsia="Arial" w:hAnsi="Arial" w:cs="Arial"/>
+          <w:sz w:val="28"/>
+          <w:szCs w:val="28"/>
+        </w:rPr>
+        <w:t>Javier Medina Cazares</w:t>
+      </w:r>
+      <w:r>
+        <w:rPr>
+          <w:rFonts w:ascii="Arial" w:eastAsia="Arial" w:hAnsi="Arial" w:cs="Arial"/>
+          <w:sz w:val="28"/>
+          <w:szCs w:val="28"/>
+        </w:rPr>
+        <w:tab/>
+      </w:r>
+      <w:r>
+        <w:rPr>
+          <w:rFonts w:ascii="Arial" w:eastAsia="Arial" w:hAnsi="Arial" w:cs="Arial"/>
+          <w:sz w:val="28"/>
+          <w:szCs w:val="28"/>
+        </w:rPr>
+        <w:tab/>
+      </w:r>
+      <w:r>
+        <w:rPr>
+          <w:rFonts w:ascii="Arial" w:eastAsia="Arial" w:hAnsi="Arial" w:cs="Arial"/>
+          <w:sz w:val="28"/>
+          <w:szCs w:val="28"/>
+        </w:rPr>
+        <w:tab/>
+      </w:r>
+      <w:r>
+        <w:rPr>
+          <w:rFonts w:ascii="Arial" w:eastAsia="Arial" w:hAnsi="Arial" w:cs="Arial"/>
+          <w:sz w:val="28"/>
+          <w:szCs w:val="28"/>
+        </w:rPr>
+        <w:tab/>
+      </w:r>
+      <w:r>
+        <w:rPr>
+          <w:rFonts w:ascii="Arial" w:eastAsia="Arial" w:hAnsi="Arial" w:cs="Arial"/>
+          <w:sz w:val="28"/>
+          <w:szCs w:val="28"/>
+        </w:rPr>
+        <w:t>2600752</w:t>
+      </w:r>
+    </w:p>
+    <w:p>
+      <w:pPr>
+        <w:spacing w:after="0"/>
+        <w:rPr>
+          <w:rFonts w:ascii="Arial" w:eastAsia="Arial" w:hAnsi="Arial" w:cs="Arial"/>
+          <w:sz w:val="28"/>
+          <w:szCs w:val="28"/>
+        </w:rPr>
+      </w:pPr>
+      <w:r>
+        <w:rPr>
+          <w:rFonts w:ascii="Arial" w:eastAsia="Arial" w:hAnsi="Arial" w:cs="Arial"/>
+          <w:sz w:val="28"/>
+          <w:szCs w:val="28"/>
+        </w:rPr>
+        <w:tab/>
+      </w:r>
+      <w:r>
+        <w:rPr>
+          <w:rFonts w:ascii="Arial" w:eastAsia="Arial" w:hAnsi="Arial" w:cs="Arial"/>
+          <w:sz w:val="28"/>
+          <w:szCs w:val="28"/>
+        </w:rPr>
+        <w:tab/>
+        <w:t xml:space="preserve">        </w:t>
+      </w:r>
+      <w:r>
+        <w:rPr>
+          <w:rFonts w:ascii="Arial" w:eastAsia="Arial" w:hAnsi="Arial" w:cs="Arial"/>
+          <w:sz w:val="28"/>
+          <w:szCs w:val="28"/>
+        </w:rPr>
+        <w:tab/>
+        <w:t xml:space="preserve">  </w:t>
+      </w:r>
+      <w:r>
+        <w:rPr>
+          <w:rFonts w:ascii="Arial" w:eastAsia="Arial" w:hAnsi="Arial" w:cs="Arial"/>
+          <w:sz w:val="28"/>
+          <w:szCs w:val="28"/>
+        </w:rPr>
+        <w:t xml:space="preserve">Juan Adolfo </w:t>
+      </w:r>
+      <w:proofErr w:type="spellStart"/>
+      <w:r>
+        <w:rPr>
+          <w:rFonts w:ascii="Arial" w:eastAsia="Arial" w:hAnsi="Arial" w:cs="Arial"/>
+          <w:sz w:val="28"/>
+          <w:szCs w:val="28"/>
+        </w:rPr>
+        <w:t>Mejia</w:t>
+      </w:r>
+      <w:proofErr w:type="spellEnd"/>
+      <w:r>
+        <w:rPr>
+          <w:rFonts w:ascii="Arial" w:eastAsia="Arial" w:hAnsi="Arial" w:cs="Arial"/>
+          <w:sz w:val="28"/>
+          <w:szCs w:val="28"/>
+        </w:rPr>
+        <w:t xml:space="preserve"> Ramos</w:t>
+      </w:r>
+      <w:r>
+        <w:rPr>
+          <w:rFonts w:ascii="Arial" w:eastAsia="Arial" w:hAnsi="Arial" w:cs="Arial"/>
+          <w:sz w:val="28"/>
+          <w:szCs w:val="28"/>
+        </w:rPr>
+        <w:tab/>
+      </w:r>
+      <w:r>
+        <w:rPr>
+          <w:rFonts w:ascii="Arial" w:eastAsia="Arial" w:hAnsi="Arial" w:cs="Arial"/>
+          <w:sz w:val="28"/>
+          <w:szCs w:val="28"/>
+        </w:rPr>
+        <w:tab/>
+        <w:t xml:space="preserve">       </w:t>
+      </w:r>
+      <w:proofErr w:type="gramStart"/>
+      <w:r>
+        <w:rPr>
+          <w:rFonts w:ascii="Arial" w:eastAsia="Arial" w:hAnsi="Arial" w:cs="Arial"/>
+          <w:sz w:val="28"/>
+          <w:szCs w:val="28"/>
+        </w:rPr>
+        <w:tab/>
+      </w:r>
+      <w:r>
+        <w:rPr>
+          <w:rFonts w:ascii="Arial" w:eastAsia="Arial" w:hAnsi="Arial" w:cs="Arial"/>
+          <w:sz w:val="28"/>
+          <w:szCs w:val="28"/>
+        </w:rPr>
+        <w:t xml:space="preserve"> </w:t>
+      </w:r>
+      <w:r>
+        <w:rPr>
+          <w:rFonts w:ascii="Arial" w:eastAsia="Arial" w:hAnsi="Arial" w:cs="Arial"/>
+          <w:sz w:val="28"/>
+          <w:szCs w:val="28"/>
+        </w:rPr>
+        <w:t xml:space="preserve"> </w:t>
+      </w:r>
+      <w:r>
+        <w:rPr>
+          <w:rFonts w:ascii="Arial" w:eastAsia="Arial" w:hAnsi="Arial" w:cs="Arial"/>
+          <w:sz w:val="28"/>
+          <w:szCs w:val="28"/>
+        </w:rPr>
+        <w:t>3108514</w:t>
+      </w:r>
+      <w:proofErr w:type="gramEnd"/>
+    </w:p>
+    <w:p>
+      <w:pPr>
+        <w:spacing w:after="0"/>
+        <w:jc w:val="center"/>
+        <w:rPr>
+          <w:rFonts w:ascii="Arial" w:eastAsia="Arial" w:hAnsi="Arial" w:cs="Arial"/>
+          <w:sz w:val="28"/>
+          <w:szCs w:val="28"/>
+          <w:lang w:val="en-US"/>
+        </w:rPr>
+      </w:pPr>
+      <w:proofErr w:type="spellStart"/>
+      <w:r>
+        <w:rPr>
+          <w:rFonts w:ascii="Arial" w:eastAsia="Arial" w:hAnsi="Arial" w:cs="Arial"/>
+          <w:sz w:val="28"/>
+          <w:szCs w:val="28"/>
+          <w:lang w:val="en-US"/>
+        </w:rPr>
+        <w:t>Issac</w:t>
+      </w:r>
+      <w:proofErr w:type="spellEnd"/>
+      <w:r>
+        <w:rPr>
+          <w:rFonts w:ascii="Arial" w:eastAsia="Arial" w:hAnsi="Arial" w:cs="Arial"/>
+          <w:sz w:val="28"/>
+          <w:szCs w:val="28"/>
+          <w:lang w:val="en-US"/>
+        </w:rPr>
+        <w:t xml:space="preserve"> Jimenez Escamilla</w:t>
+      </w:r>
+      <w:r>
+        <w:rPr>
+          <w:rFonts w:ascii="Arial" w:eastAsia="Arial" w:hAnsi="Arial" w:cs="Arial"/>
+          <w:sz w:val="28"/>
+          <w:szCs w:val="28"/>
+          <w:lang w:val="en-US"/>
+        </w:rPr>
+        <w:t xml:space="preserve"> </w:t>
+      </w:r>
+      <w:r>
+        <w:rPr>
+          <w:rFonts w:ascii="Arial" w:eastAsia="Arial" w:hAnsi="Arial" w:cs="Arial"/>
+          <w:sz w:val="28"/>
+          <w:szCs w:val="28"/>
+          <w:lang w:val="en-US"/>
+        </w:rPr>
+        <w:tab/>
+      </w:r>
+      <w:r>
+        <w:rPr>
+          <w:rFonts w:ascii="Arial" w:eastAsia="Arial" w:hAnsi="Arial" w:cs="Arial"/>
+          <w:sz w:val="28"/>
+          <w:szCs w:val="28"/>
+          <w:lang w:val="en-US"/>
+        </w:rPr>
+        <w:tab/>
+      </w:r>
+      <w:r>
+        <w:rPr>
+          <w:rFonts w:ascii="Arial" w:eastAsia="Arial" w:hAnsi="Arial" w:cs="Arial"/>
+          <w:sz w:val="28"/>
+          <w:szCs w:val="28"/>
+          <w:lang w:val="en-US"/>
+        </w:rPr>
+        <w:tab/>
+      </w:r>
+      <w:r>
+        <w:rPr>
+          <w:rFonts w:ascii="Arial" w:eastAsia="Arial" w:hAnsi="Arial" w:cs="Arial"/>
+          <w:sz w:val="28"/>
+          <w:szCs w:val="28"/>
+          <w:lang w:val="en-US"/>
+        </w:rPr>
+        <w:t>3116719</w:t>
+      </w:r>
+    </w:p>
+    <w:p>
+      <w:pPr>
+        <w:jc w:val="center"/>
+        <w:rPr>
+          <w:rFonts w:ascii="Arial" w:eastAsia="Arial" w:hAnsi="Arial" w:cs="Arial"/>
+          <w:sz w:val="32"/>
+          <w:szCs w:val="32"/>
+          <w:lang w:val="en-US"/>
+        </w:rPr>
+      </w:pPr>
+    </w:p>
+    <w:p>
+      <w:pPr>
+        <w:jc w:val="center"/>
+        <w:rPr>
+          <w:sz w:val="36"/>
+          <w:szCs w:val="36"/>
+          <w:lang w:val="en-US"/>
+        </w:rPr>
+      </w:pPr>
+      <w:r>
+        <w:rPr>
+          <w:rFonts w:ascii="Arial" w:eastAsia="Arial" w:hAnsi="Arial" w:cs="Arial"/>
+          <w:color w:val="000000"/>
+          <w:sz w:val="36"/>
+          <w:szCs w:val="36"/>
+          <w:highlight w:val="white"/>
+          <w:lang w:val="en-US"/>
+        </w:rPr>
+        <w:t>WBS (Work Breakdown Structure)</w:t>
+      </w:r>
+    </w:p>
+    <w:p>
+      <w:pPr>
+        <w:jc w:val="center"/>
+        <w:rPr>
+          <w:rFonts w:ascii="Arial" w:eastAsia="Arial" w:hAnsi="Arial" w:cs="Arial"/>
+          <w:color w:val="000000"/>
+          <w:sz w:val="32"/>
+          <w:szCs w:val="32"/>
+          <w:highlight w:val="white"/>
+          <w:lang w:val="en-US"/>
+        </w:rPr>
+      </w:pPr>
+      <w:r>
+        <w:rPr>
+          <w:rFonts w:ascii="Arial" w:eastAsia="Arial" w:hAnsi="Arial" w:cs="Arial"/>
+          <w:color w:val="000000"/>
+          <w:sz w:val="32"/>
+          <w:szCs w:val="32"/>
+          <w:highlight w:val="white"/>
+          <w:lang w:val="en-US"/>
+        </w:rPr>
+        <w:t>PROYECTO FINAL</w:t>
+      </w:r>
+    </w:p>
+    <w:p>
+      <w:pPr>
+        <w:jc w:val="center"/>
+        <w:rPr>
+          <w:rFonts w:ascii="Arial" w:eastAsia="Arial" w:hAnsi="Arial" w:cs="Arial"/>
+          <w:b/>
+          <w:color w:val="000000"/>
+          <w:sz w:val="32"/>
+          <w:szCs w:val="32"/>
+          <w:highlight w:val="white"/>
+          <w:lang w:val="en-US"/>
+        </w:rPr>
+      </w:pPr>
+    </w:p>
+    <w:p>
+      <w:pPr>
+        <w:jc w:val="center"/>
+        <w:rPr>
+          <w:rFonts w:ascii="Arial" w:eastAsia="Arial" w:hAnsi="Arial" w:cs="Arial"/>
+          <w:b/>
+          <w:color w:val="000000"/>
+          <w:sz w:val="32"/>
+          <w:szCs w:val="32"/>
+          <w:highlight w:val="white"/>
+          <w:lang w:val="en-US"/>
+        </w:rPr>
+      </w:pPr>
+    </w:p>
+    <w:p>
+      <w:pPr>
+        <w:rPr>
+          <w:lang w:val="en-US"/>
+        </w:rPr>
+      </w:pPr>
+      <w:bookmarkStart w:id="0" w:name="_6ffln0cfdbf5" w:colFirst="0" w:colLast="0"/>
+      <w:bookmarkEnd w:id="0"/>
+      <w:r>
+        <w:rPr>
+          <w:lang w:val="en-US"/>
+        </w:rPr>
+        <w:br w:type="page"/>
+      </w:r>
+    </w:p>
+    <w:p>
+      <w:pPr>
+        <w:rPr>
+          <w:rFonts w:ascii="Arial" w:eastAsia="Arial" w:hAnsi="Arial" w:cs="Arial"/>
+          <w:i/>
+        </w:rPr>
+      </w:pPr>
+      <w:bookmarkStart w:id="1" w:name="_e9u6oaplze5p" w:colFirst="0" w:colLast="0"/>
+      <w:bookmarkEnd w:id="1"/>
+      <w:r>
+        <w:rPr>
+          <w:rFonts w:ascii="Arial" w:eastAsia="Arial" w:hAnsi="Arial" w:cs="Arial"/>
+          <w:i/>
+        </w:rPr>
+        <w:lastRenderedPageBreak/>
+        <w:t>Cliente:</w:t>
+      </w:r>
+      <w:r>
+        <w:rPr>
+          <w:rFonts w:ascii="Arial" w:eastAsia="Arial" w:hAnsi="Arial" w:cs="Arial"/>
+          <w:i/>
+        </w:rPr>
+        <w:t xml:space="preserve"> Jorge </w:t>
+      </w:r>
+      <w:proofErr w:type="spellStart"/>
+      <w:r>
+        <w:rPr>
+          <w:rFonts w:ascii="Arial" w:eastAsia="Arial" w:hAnsi="Arial" w:cs="Arial"/>
+          <w:i/>
+        </w:rPr>
+        <w:t>Bonalez</w:t>
+      </w:r>
+      <w:proofErr w:type="spellEnd"/>
+    </w:p>
+    <w:p>
+      <w:pPr>
+        <w:rPr>
+          <w:rFonts w:ascii="Arial" w:eastAsia="Arial" w:hAnsi="Arial" w:cs="Arial"/>
+          <w:i/>
+        </w:rPr>
+      </w:pPr>
+      <w:bookmarkStart w:id="2" w:name="_cvxurnqlo5fg" w:colFirst="0" w:colLast="0"/>
+      <w:bookmarkEnd w:id="2"/>
+      <w:r>
+        <w:rPr>
+          <w:rFonts w:ascii="Arial" w:eastAsia="Arial" w:hAnsi="Arial" w:cs="Arial"/>
+          <w:i/>
+        </w:rPr>
+        <w:t xml:space="preserve">Empresa: </w:t>
+      </w:r>
+      <w:r>
+        <w:rPr>
+          <w:rFonts w:ascii="Arial" w:eastAsia="Arial" w:hAnsi="Arial" w:cs="Arial"/>
+          <w:i/>
+        </w:rPr>
+        <w:t>LMMJ</w:t>
+      </w:r>
+    </w:p>
+    <w:p>
+      <w:pPr>
+        <w:rPr>
+          <w:rFonts w:ascii="Arial" w:eastAsia="Arial" w:hAnsi="Arial" w:cs="Arial"/>
+          <w:i/>
+        </w:rPr>
+      </w:pPr>
+      <w:bookmarkStart w:id="3" w:name="_rxvwy4oqlkpg" w:colFirst="0" w:colLast="0"/>
+      <w:bookmarkEnd w:id="3"/>
+      <w:r>
+        <w:rPr>
+          <w:rFonts w:ascii="Arial" w:eastAsia="Arial" w:hAnsi="Arial" w:cs="Arial"/>
+          <w:i/>
+        </w:rPr>
+        <w:t xml:space="preserve">Proyecto: </w:t>
+      </w:r>
+      <w:r>
+        <w:rPr>
+          <w:rFonts w:ascii="Arial" w:eastAsia="Arial" w:hAnsi="Arial" w:cs="Arial"/>
+          <w:i/>
+        </w:rPr>
+        <w:t>Sistema de recolección de basura inteligente</w:t>
+      </w:r>
+    </w:p>
+    <w:p>
+      <w:pPr>
+        <w:rPr>
+          <w:rFonts w:ascii="Arial" w:eastAsia="Arial" w:hAnsi="Arial" w:cs="Arial"/>
+          <w:i/>
+        </w:rPr>
+      </w:pPr>
+    </w:p>
+    <w:p>
+      <w:pPr>
+        <w:rPr>
+          <w:rFonts w:ascii="Arial" w:eastAsia="Arial" w:hAnsi="Arial" w:cs="Arial"/>
+          <w:i/>
+        </w:rPr>
+      </w:pPr>
+      <w:bookmarkStart w:id="4" w:name="_GoBack"/>
+      <w:bookmarkEnd w:id="4"/>
+    </w:p>
+    <w:p>
+      <w:pPr>
+        <w:rPr>
+          <w:rFonts w:ascii="Arial" w:eastAsia="Arial" w:hAnsi="Arial" w:cs="Arial"/>
+          <w:lang w:val="en-US"/>
+        </w:rPr>
+      </w:pPr>
+    </w:p>
+    <w:p>
+      <w:pPr>
+        <w:rPr>
+          <w:rFonts w:ascii="Arial" w:eastAsia="Arial" w:hAnsi="Arial" w:cs="Arial"/>
+          <w:lang w:val="en-US"/>
+        </w:rPr>
       </w:pPr>
       <w:r>
         <w:rPr>
           <w:noProof/>
         </w:rPr>
-        <w:t>WBS</w:t>
-      </w:r>
-      <w:bookmarkStart w:id="0" w:name="_GoBack"/>
-      <w:bookmarkEnd w:id="0"/>
-    </w:p>
-    <w:p>
-      <w:pPr>
-        <w:rPr>
-          <w:noProof/>
-        </w:rPr>
-      </w:pPr>
-    </w:p>
-    <w:p>
-      <w:pPr>
-        <w:rPr>
-          <w:noProof/>
-        </w:rPr>
-      </w:pPr>
-    </w:p>
-    <w:p>
-      <w:r>
-        <w:rPr>
-          <w:noProof/>
-        </w:rPr>
         <w:drawing>
-          <wp:inline distT="0" distB="0" distL="0" distR="0" wp14:anchorId="53E3AEDD" wp14:editId="6359F5B5">
-            <wp:extent cx="5604379" cy="609600"/>
-            <wp:effectExtent l="0" t="0" r="0" b="0"/>
+          <wp:inline distT="0" distB="0" distL="0" distR="0">
+            <wp:extent cx="6872125" cy="2886075"/>
+            <wp:effectExtent l="0" t="0" r="5080" b="0"/>
             <wp:docPr id="1" name="Imagen 1"/>
             <wp:cNvGraphicFramePr>
               <a:graphicFrameLocks xmlns:a="http://schemas.openxmlformats.org/drawingml/2006/main" noChangeAspect="1"/>
@@ -48,30 +692,36 @@
               <a:graphicData uri="http://schemas.openxmlformats.org/drawingml/2006/picture">
                 <pic:pic xmlns:pic="http://schemas.openxmlformats.org/drawingml/2006/picture">
                   <pic:nvPicPr>
-                    <pic:cNvPr id="1" name=""/>
-                    <pic:cNvPicPr/>
+                    <pic:cNvPr id="0" name="Picture 1"/>
+                    <pic:cNvPicPr>
+                      <a:picLocks noChangeAspect="1" noChangeArrowheads="1"/>
+                    </pic:cNvPicPr>
                   </pic:nvPicPr>
-                  <pic:blipFill rotWithShape="1">
-                    <a:blip r:embed="rId4"/>
-                    <a:srcRect l="2066" t="17232" r="52648" b="74011"/>
-                    <a:stretch/>
+                  <pic:blipFill>
+                    <a:blip r:embed="rId5">
+                      <a:extLst>
+                        <a:ext uri="{28A0092B-C50C-407E-A947-70E740481C1C}">
+                          <a14:useLocalDpi xmlns:a14="http://schemas.microsoft.com/office/drawing/2010/main" val="0"/>
+                        </a:ext>
+                      </a:extLst>
+                    </a:blip>
+                    <a:srcRect/>
+                    <a:stretch>
+                      <a:fillRect/>
+                    </a:stretch>
                   </pic:blipFill>
                   <pic:spPr bwMode="auto">
                     <a:xfrm>
                       <a:off x="0" y="0"/>
-                      <a:ext cx="5670397" cy="616781"/>
+                      <a:ext cx="6879990" cy="2889378"/>
                     </a:xfrm>
                     <a:prstGeom prst="rect">
                       <a:avLst/>
                     </a:prstGeom>
+                    <a:noFill/>
                     <a:ln>
                       <a:noFill/>
                     </a:ln>
-                    <a:extLst>
-                      <a:ext uri="{53640926-AAD7-44D8-BBD7-CCE9431645EC}">
-                        <a14:shadowObscured xmlns:a14="http://schemas.microsoft.com/office/drawing/2010/main"/>
-                      </a:ext>
-                    </a:extLst>
                   </pic:spPr>
                 </pic:pic>
               </a:graphicData>
@@ -82,9 +732,10 @@
     </w:p>
     <w:sectPr>
       <w:pgSz w:w="12240" w:h="15840"/>
-      <w:pgMar w:top="1440" w:right="1440" w:bottom="1440" w:left="1440" w:header="720" w:footer="720" w:gutter="0"/>
+      <w:pgMar w:top="720" w:right="720" w:bottom="720" w:left="720" w:header="0" w:footer="720" w:gutter="0"/>
+      <w:pgNumType w:start="1"/>
       <w:cols w:space="720"/>
-      <w:docGrid w:linePitch="360"/>
+      <w:docGrid w:linePitch="299"/>
     </w:sectPr>
   </w:body>
 </w:document>
@@ -95,10 +746,10 @@
   <w:docDefaults>
     <w:rPrDefault>
       <w:rPr>
-        <w:rFonts w:asciiTheme="minorHAnsi" w:eastAsiaTheme="minorHAnsi" w:hAnsiTheme="minorHAnsi" w:cstheme="minorBidi"/>
+        <w:rFonts w:ascii="Calibri" w:eastAsia="Calibri" w:hAnsi="Calibri" w:cs="Calibri"/>
         <w:sz w:val="22"/>
         <w:szCs w:val="22"/>
-        <w:lang w:val="en-US" w:eastAsia="en-US" w:bidi="ar-SA"/>
+        <w:lang w:val="es-MX" w:eastAsia="es-MX" w:bidi="ar-SA"/>
       </w:rPr>
     </w:rPrDefault>
     <w:pPrDefault>
@@ -488,6 +1139,122 @@
     <w:name w:val="Normal"/>
     <w:qFormat/>
   </w:style>
+  <w:style w:type="paragraph" w:styleId="Ttulo1">
+    <w:name w:val="heading 1"/>
+    <w:basedOn w:val="Normal"/>
+    <w:next w:val="Normal"/>
+    <w:uiPriority w:val="9"/>
+    <w:qFormat/>
+    <w:pPr>
+      <w:keepNext/>
+      <w:keepLines/>
+      <w:spacing w:before="480" w:after="120"/>
+      <w:outlineLvl w:val="0"/>
+    </w:pPr>
+    <w:rPr>
+      <w:b/>
+      <w:sz w:val="48"/>
+      <w:szCs w:val="48"/>
+    </w:rPr>
+  </w:style>
+  <w:style w:type="paragraph" w:styleId="Ttulo2">
+    <w:name w:val="heading 2"/>
+    <w:basedOn w:val="Normal"/>
+    <w:next w:val="Normal"/>
+    <w:uiPriority w:val="9"/>
+    <w:semiHidden/>
+    <w:unhideWhenUsed/>
+    <w:qFormat/>
+    <w:pPr>
+      <w:keepNext/>
+      <w:keepLines/>
+      <w:spacing w:before="360" w:after="80"/>
+      <w:outlineLvl w:val="1"/>
+    </w:pPr>
+    <w:rPr>
+      <w:b/>
+      <w:sz w:val="36"/>
+      <w:szCs w:val="36"/>
+    </w:rPr>
+  </w:style>
+  <w:style w:type="paragraph" w:styleId="Ttulo3">
+    <w:name w:val="heading 3"/>
+    <w:basedOn w:val="Normal"/>
+    <w:next w:val="Normal"/>
+    <w:uiPriority w:val="9"/>
+    <w:semiHidden/>
+    <w:unhideWhenUsed/>
+    <w:qFormat/>
+    <w:pPr>
+      <w:keepNext/>
+      <w:keepLines/>
+      <w:spacing w:before="280" w:after="80"/>
+      <w:outlineLvl w:val="2"/>
+    </w:pPr>
+    <w:rPr>
+      <w:b/>
+      <w:sz w:val="28"/>
+      <w:szCs w:val="28"/>
+    </w:rPr>
+  </w:style>
+  <w:style w:type="paragraph" w:styleId="Ttulo4">
+    <w:name w:val="heading 4"/>
+    <w:basedOn w:val="Normal"/>
+    <w:next w:val="Normal"/>
+    <w:uiPriority w:val="9"/>
+    <w:semiHidden/>
+    <w:unhideWhenUsed/>
+    <w:qFormat/>
+    <w:pPr>
+      <w:keepNext/>
+      <w:keepLines/>
+      <w:spacing w:before="240" w:after="40"/>
+      <w:outlineLvl w:val="3"/>
+    </w:pPr>
+    <w:rPr>
+      <w:b/>
+      <w:sz w:val="24"/>
+      <w:szCs w:val="24"/>
+    </w:rPr>
+  </w:style>
+  <w:style w:type="paragraph" w:styleId="Ttulo5">
+    <w:name w:val="heading 5"/>
+    <w:basedOn w:val="Normal"/>
+    <w:next w:val="Normal"/>
+    <w:uiPriority w:val="9"/>
+    <w:semiHidden/>
+    <w:unhideWhenUsed/>
+    <w:qFormat/>
+    <w:pPr>
+      <w:keepNext/>
+      <w:keepLines/>
+      <w:spacing w:before="220" w:after="40"/>
+      <w:outlineLvl w:val="4"/>
+    </w:pPr>
+    <w:rPr>
+      <w:b/>
+    </w:rPr>
+  </w:style>
+  <w:style w:type="paragraph" w:styleId="Ttulo6">
+    <w:name w:val="heading 6"/>
+    <w:basedOn w:val="Normal"/>
+    <w:next w:val="Normal"/>
+    <w:uiPriority w:val="9"/>
+    <w:semiHidden/>
+    <w:unhideWhenUsed/>
+    <w:qFormat/>
+    <w:pPr>
+      <w:keepNext/>
+      <w:keepLines/>
+      <w:spacing w:before="200" w:after="40"/>
+      <w:outlineLvl w:val="5"/>
+    </w:pPr>
+    <w:rPr>
+      <w:b/>
+      <w:sz w:val="20"/>
+      <w:szCs w:val="20"/>
+    </w:rPr>
+  </w:style>
   <w:style w:type="character" w:default="1" w:styleId="Fuentedeprrafopredeter">
     <w:name w:val="Default Paragraph Font"/>
     <w:uiPriority w:val="1"/>
@@ -515,6 +1282,53 @@
     <w:semiHidden/>
     <w:unhideWhenUsed/>
   </w:style>
+  <w:style w:type="table" w:customStyle="1" w:styleId="TableNormal">
+    <w:name w:val="Table Normal"/>
+    <w:tblPr>
+      <w:tblCellMar>
+        <w:top w:w="0" w:type="dxa"/>
+        <w:left w:w="0" w:type="dxa"/>
+        <w:bottom w:w="0" w:type="dxa"/>
+        <w:right w:w="0" w:type="dxa"/>
+      </w:tblCellMar>
+    </w:tblPr>
+  </w:style>
+  <w:style w:type="paragraph" w:styleId="Ttulo">
+    <w:name w:val="Title"/>
+    <w:basedOn w:val="Normal"/>
+    <w:next w:val="Normal"/>
+    <w:uiPriority w:val="10"/>
+    <w:qFormat/>
+    <w:pPr>
+      <w:keepNext/>
+      <w:keepLines/>
+      <w:spacing w:before="480" w:after="120"/>
+    </w:pPr>
+    <w:rPr>
+      <w:b/>
+      <w:sz w:val="72"/>
+      <w:szCs w:val="72"/>
+    </w:rPr>
+  </w:style>
+  <w:style w:type="paragraph" w:styleId="Subttulo">
+    <w:name w:val="Subtitle"/>
+    <w:basedOn w:val="Normal"/>
+    <w:next w:val="Normal"/>
+    <w:uiPriority w:val="11"/>
+    <w:qFormat/>
+    <w:pPr>
+      <w:keepNext/>
+      <w:keepLines/>
+      <w:spacing w:before="360" w:after="80"/>
+    </w:pPr>
+    <w:rPr>
+      <w:rFonts w:ascii="Georgia" w:eastAsia="Georgia" w:hAnsi="Georgia" w:cs="Georgia"/>
+      <w:i/>
+      <w:color w:val="666666"/>
+      <w:sz w:val="48"/>
+      <w:szCs w:val="48"/>
+    </w:rPr>
+  </w:style>
 </w:styles>
 </file>
 
@@ -529,44 +1343,44 @@
         <a:sysClr val="window" lastClr="FFFFFF"/>
       </a:lt1>
       <a:dk2>
-        <a:srgbClr val="44546A"/>
+        <a:srgbClr val="1F497D"/>
       </a:dk2>
       <a:lt2>
-        <a:srgbClr val="E7E6E6"/>
+        <a:srgbClr val="EEECE1"/>
       </a:lt2>
       <a:accent1>
-        <a:srgbClr val="5B9BD5"/>
+        <a:srgbClr val="4F81BD"/>
       </a:accent1>
       <a:accent2>
-        <a:srgbClr val="ED7D31"/>
+        <a:srgbClr val="C0504D"/>
       </a:accent2>
       <a:accent3>
-        <a:srgbClr val="A5A5A5"/>
+        <a:srgbClr val="9BBB59"/>
       </a:accent3>
       <a:accent4>
-        <a:srgbClr val="FFC000"/>
+        <a:srgbClr val="8064A2"/>
       </a:accent4>
       <a:accent5>
-        <a:srgbClr val="4472C4"/>
+        <a:srgbClr val="4BACC6"/>
       </a:accent5>
       <a:accent6>
-        <a:srgbClr val="70AD47"/>
+        <a:srgbClr val="F79646"/>
       </a:accent6>
       <a:hlink>
-        <a:srgbClr val="0563C1"/>
+        <a:srgbClr val="0000FF"/>
       </a:hlink>
       <a:folHlink>
-        <a:srgbClr val="954F72"/>
+        <a:srgbClr val="800080"/>
       </a:folHlink>
     </a:clrScheme>
     <a:fontScheme name="Office">
       <a:majorFont>
-        <a:latin typeface="Calibri Light" panose="020F0302020204030204"/>
+        <a:latin typeface="Calibri"/>
         <a:ea typeface=""/>
         <a:cs typeface=""/>
-        <a:font script="Jpan" typeface="游ゴシック Light"/>
+        <a:font script="Jpan" typeface="ＭＳ ゴシック"/>
         <a:font script="Hang" typeface="맑은 고딕"/>
-        <a:font script="Hans" typeface="等线 Light"/>
+        <a:font script="Hans" typeface="宋体"/>
         <a:font script="Hant" typeface="新細明體"/>
         <a:font script="Arab" typeface="Times New Roman"/>
         <a:font script="Hebr" typeface="Times New Roman"/>
@@ -596,12 +1410,12 @@
         <a:font script="Geor" typeface="Sylfaen"/>
       </a:majorFont>
       <a:minorFont>
-        <a:latin typeface="Calibri" panose="020F0502020204030204"/>
+        <a:latin typeface="Cambria"/>
         <a:ea typeface=""/>
         <a:cs typeface=""/>
-        <a:font script="Jpan" typeface="游明朝"/>
+        <a:font script="Jpan" typeface="ＭＳ 明朝"/>
         <a:font script="Hang" typeface="맑은 고딕"/>
-        <a:font script="Hans" typeface="等线"/>
+        <a:font script="Hans" typeface="宋体"/>
         <a:font script="Hant" typeface="新細明體"/>
         <a:font script="Arab" typeface="Arial"/>
         <a:font script="Hebr" typeface="Arial"/>
@@ -640,141 +1454,200 @@
           <a:gsLst>
             <a:gs pos="0">
               <a:schemeClr val="phClr">
-                <a:lumMod val="110000"/>
-                <a:satMod val="105000"/>
-                <a:tint val="67000"/>
+                <a:tint val="50000"/>
+                <a:satMod val="300000"/>
               </a:schemeClr>
             </a:gs>
-            <a:gs pos="50000">
+            <a:gs pos="35000">
               <a:schemeClr val="phClr">
-                <a:lumMod val="105000"/>
-                <a:satMod val="103000"/>
-                <a:tint val="73000"/>
+                <a:tint val="37000"/>
+                <a:satMod val="300000"/>
               </a:schemeClr>
             </a:gs>
             <a:gs pos="100000">
               <a:schemeClr val="phClr">
-                <a:lumMod val="105000"/>
-                <a:satMod val="109000"/>
-                <a:tint val="81000"/>
+                <a:tint val="15000"/>
+                <a:satMod val="350000"/>
               </a:schemeClr>
             </a:gs>
           </a:gsLst>
-          <a:lin ang="5400000" scaled="0"/>
+          <a:lin ang="16200000" scaled="1"/>
         </a:gradFill>
         <a:gradFill rotWithShape="1">
           <a:gsLst>
             <a:gs pos="0">
               <a:schemeClr val="phClr">
-                <a:satMod val="103000"/>
-                <a:lumMod val="102000"/>
-                <a:tint val="94000"/>
-              </a:schemeClr>
-            </a:gs>
-            <a:gs pos="50000">
-              <a:schemeClr val="phClr">
-                <a:satMod val="110000"/>
-                <a:lumMod val="100000"/>
+                <a:tint val="100000"/>
                 <a:shade val="100000"/>
+                <a:satMod val="130000"/>
               </a:schemeClr>
             </a:gs>
             <a:gs pos="100000">
               <a:schemeClr val="phClr">
-                <a:lumMod val="99000"/>
-                <a:satMod val="120000"/>
-                <a:shade val="78000"/>
+                <a:tint val="50000"/>
+                <a:shade val="100000"/>
+                <a:satMod val="350000"/>
               </a:schemeClr>
             </a:gs>
           </a:gsLst>
-          <a:lin ang="5400000" scaled="0"/>
+          <a:lin ang="16200000" scaled="0"/>
         </a:gradFill>
       </a:fillStyleLst>
       <a:lnStyleLst>
-        <a:ln w="6350" cap="flat" cmpd="sng" algn="ctr">
+        <a:ln w="9525" cap="flat" cmpd="sng" algn="ctr">
+          <a:solidFill>
+            <a:schemeClr val="phClr">
+              <a:shade val="95000"/>
+              <a:satMod val="105000"/>
+            </a:schemeClr>
+          </a:solidFill>
+          <a:prstDash val="solid"/>
+        </a:ln>
+        <a:ln w="25400" cap="flat" cmpd="sng" algn="ctr">
           <a:solidFill>
             <a:schemeClr val="phClr"/>
           </a:solidFill>
           <a:prstDash val="solid"/>
-          <a:miter lim="800000"/>
         </a:ln>
-        <a:ln w="12700" cap="flat" cmpd="sng" algn="ctr">
+        <a:ln w="38100" cap="flat" cmpd="sng" algn="ctr">
           <a:solidFill>
             <a:schemeClr val="phClr"/>
           </a:solidFill>
           <a:prstDash val="solid"/>
-          <a:miter lim="800000"/>
-        </a:ln>
-        <a:ln w="19050" cap="flat" cmpd="sng" algn="ctr">
-          <a:solidFill>
-            <a:schemeClr val="phClr"/>
-          </a:solidFill>
-          <a:prstDash val="solid"/>
-          <a:miter lim="800000"/>
         </a:ln>
       </a:lnStyleLst>
       <a:effectStyleLst>
         <a:effectStyle>
-          <a:effectLst/>
-        </a:effectStyle>
-        <a:effectStyle>
-          <a:effectLst/>
+          <a:effectLst>
+            <a:outerShdw blurRad="40000" dist="20000" dir="5400000" rotWithShape="0">
+              <a:srgbClr val="000000">
+                <a:alpha val="38000"/>
+              </a:srgbClr>
+            </a:outerShdw>
+          </a:effectLst>
         </a:effectStyle>
         <a:effectStyle>
           <a:effectLst>
-            <a:outerShdw blurRad="57150" dist="19050" dir="5400000" algn="ctr" rotWithShape="0">
+            <a:outerShdw blurRad="40000" dist="23000" dir="5400000" rotWithShape="0">
               <a:srgbClr val="000000">
-                <a:alpha val="63000"/>
+                <a:alpha val="35000"/>
               </a:srgbClr>
             </a:outerShdw>
           </a:effectLst>
+        </a:effectStyle>
+        <a:effectStyle>
+          <a:effectLst>
+            <a:outerShdw blurRad="40000" dist="23000" dir="5400000" rotWithShape="0">
+              <a:srgbClr val="000000">
+                <a:alpha val="35000"/>
+              </a:srgbClr>
+            </a:outerShdw>
+          </a:effectLst>
+          <a:scene3d>
+            <a:camera prst="orthographicFront">
+              <a:rot lat="0" lon="0" rev="0"/>
+            </a:camera>
+            <a:lightRig rig="threePt" dir="t">
+              <a:rot lat="0" lon="0" rev="1200000"/>
+            </a:lightRig>
+          </a:scene3d>
+          <a:sp3d>
+            <a:bevelT w="63500" h="25400"/>
+          </a:sp3d>
         </a:effectStyle>
       </a:effectStyleLst>
       <a:bgFillStyleLst>
         <a:solidFill>
           <a:schemeClr val="phClr"/>
         </a:solidFill>
-        <a:solidFill>
-          <a:schemeClr val="phClr">
-            <a:tint val="95000"/>
-            <a:satMod val="170000"/>
-          </a:schemeClr>
-        </a:solidFill>
         <a:gradFill rotWithShape="1">
           <a:gsLst>
             <a:gs pos="0">
               <a:schemeClr val="phClr">
-                <a:tint val="93000"/>
-                <a:satMod val="150000"/>
-                <a:shade val="98000"/>
-                <a:lumMod val="102000"/>
+                <a:tint val="40000"/>
+                <a:satMod val="350000"/>
               </a:schemeClr>
             </a:gs>
-            <a:gs pos="50000">
+            <a:gs pos="40000">
               <a:schemeClr val="phClr">
-                <a:tint val="98000"/>
-                <a:satMod val="130000"/>
-                <a:shade val="90000"/>
-                <a:lumMod val="103000"/>
+                <a:tint val="45000"/>
+                <a:shade val="99000"/>
+                <a:satMod val="350000"/>
               </a:schemeClr>
             </a:gs>
             <a:gs pos="100000">
               <a:schemeClr val="phClr">
-                <a:shade val="63000"/>
-                <a:satMod val="120000"/>
+                <a:shade val="20000"/>
+                <a:satMod val="255000"/>
               </a:schemeClr>
             </a:gs>
           </a:gsLst>
-          <a:lin ang="5400000" scaled="0"/>
+          <a:path path="circle">
+            <a:fillToRect l="50000" t="-80000" r="50000" b="180000"/>
+          </a:path>
+        </a:gradFill>
+        <a:gradFill rotWithShape="1">
+          <a:gsLst>
+            <a:gs pos="0">
+              <a:schemeClr val="phClr">
+                <a:tint val="80000"/>
+                <a:satMod val="300000"/>
+              </a:schemeClr>
+            </a:gs>
+            <a:gs pos="100000">
+              <a:schemeClr val="phClr">
+                <a:shade val="30000"/>
+                <a:satMod val="200000"/>
+              </a:schemeClr>
+            </a:gs>
+          </a:gsLst>
+          <a:path path="circle">
+            <a:fillToRect l="50000" t="50000" r="50000" b="50000"/>
+          </a:path>
         </a:gradFill>
       </a:bgFillStyleLst>
     </a:fmtScheme>
   </a:themeElements>
-  <a:objectDefaults/>
+  <a:objectDefaults>
+    <a:spDef>
+      <a:spPr/>
+      <a:bodyPr/>
+      <a:lstStyle/>
+      <a:style>
+        <a:lnRef idx="1">
+          <a:schemeClr val="accent1"/>
+        </a:lnRef>
+        <a:fillRef idx="3">
+          <a:schemeClr val="accent1"/>
+        </a:fillRef>
+        <a:effectRef idx="2">
+          <a:schemeClr val="accent1"/>
+        </a:effectRef>
+        <a:fontRef idx="minor">
+          <a:schemeClr val="lt1"/>
+        </a:fontRef>
+      </a:style>
+    </a:spDef>
+    <a:lnDef>
+      <a:spPr/>
+      <a:bodyPr/>
+      <a:lstStyle/>
+      <a:style>
+        <a:lnRef idx="2">
+          <a:schemeClr val="accent1"/>
+        </a:lnRef>
+        <a:fillRef idx="0">
+          <a:schemeClr val="accent1"/>
+        </a:fillRef>
+        <a:effectRef idx="1">
+          <a:schemeClr val="accent1"/>
+        </a:effectRef>
+        <a:fontRef idx="minor">
+          <a:schemeClr val="tx1"/>
+        </a:fontRef>
+      </a:style>
+    </a:lnDef>
+  </a:objectDefaults>
   <a:extraClrSchemeLst/>
-  <a:extLst>
-    <a:ext uri="{05A4C25C-085E-4340-85A3-A5531E510DB2}">
-      <thm15:themeFamily xmlns:thm15="http://schemas.microsoft.com/office/thememl/2012/main" name="Office Theme" id="{62F939B6-93AF-4DB8-9C6B-D6C7DFDC589F}" vid="{4A3C46E8-61CC-4603-A589-7422A47A8E4A}"/>
-    </a:ext>
-  </a:extLst>
 </a:theme>
 </file>
</xml_diff>

<commit_message>
agregando arquitectura de sistema
</commit_message>
<xml_diff>
--- a/WBS.docx
+++ b/WBS.docx
@@ -393,18 +393,24 @@
           <w:rFonts w:ascii="Arial" w:eastAsia="Arial" w:hAnsi="Arial" w:cs="Arial"/>
           <w:sz w:val="28"/>
           <w:szCs w:val="28"/>
-          <w:lang w:val="en-US"/>
-        </w:rPr>
-      </w:pPr>
+        </w:rPr>
+      </w:pPr>
+      <w:r>
+        <w:rPr>
+          <w:rFonts w:ascii="Arial" w:eastAsia="Arial" w:hAnsi="Arial" w:cs="Arial"/>
+          <w:sz w:val="28"/>
+          <w:szCs w:val="28"/>
+        </w:rPr>
+        <w:t xml:space="preserve">Issac </w:t>
+      </w:r>
       <w:proofErr w:type="spellStart"/>
       <w:r>
         <w:rPr>
           <w:rFonts w:ascii="Arial" w:eastAsia="Arial" w:hAnsi="Arial" w:cs="Arial"/>
           <w:sz w:val="28"/>
           <w:szCs w:val="28"/>
-          <w:lang w:val="en-US"/>
-        </w:rPr>
-        <w:t>Issac</w:t>
+        </w:rPr>
+        <w:t>Jimenez</w:t>
       </w:r>
       <w:proofErr w:type="spellEnd"/>
       <w:r>
@@ -412,16 +418,14 @@
           <w:rFonts w:ascii="Arial" w:eastAsia="Arial" w:hAnsi="Arial" w:cs="Arial"/>
           <w:sz w:val="28"/>
           <w:szCs w:val="28"/>
-          <w:lang w:val="en-US"/>
-        </w:rPr>
-        <w:t xml:space="preserve"> Jimenez Escamilla</w:t>
-      </w:r>
-      <w:r>
-        <w:rPr>
-          <w:rFonts w:ascii="Arial" w:eastAsia="Arial" w:hAnsi="Arial" w:cs="Arial"/>
-          <w:sz w:val="28"/>
-          <w:szCs w:val="28"/>
-          <w:lang w:val="en-US"/>
+        </w:rPr>
+        <w:t xml:space="preserve"> Escamilla</w:t>
+      </w:r>
+      <w:r>
+        <w:rPr>
+          <w:rFonts w:ascii="Arial" w:eastAsia="Arial" w:hAnsi="Arial" w:cs="Arial"/>
+          <w:sz w:val="28"/>
+          <w:szCs w:val="28"/>
         </w:rPr>
         <w:t xml:space="preserve"> </w:t>
       </w:r>
@@ -430,7 +434,6 @@
           <w:rFonts w:ascii="Arial" w:eastAsia="Arial" w:hAnsi="Arial" w:cs="Arial"/>
           <w:sz w:val="28"/>
           <w:szCs w:val="28"/>
-          <w:lang w:val="en-US"/>
         </w:rPr>
         <w:tab/>
       </w:r>
@@ -439,7 +442,6 @@
           <w:rFonts w:ascii="Arial" w:eastAsia="Arial" w:hAnsi="Arial" w:cs="Arial"/>
           <w:sz w:val="28"/>
           <w:szCs w:val="28"/>
-          <w:lang w:val="en-US"/>
         </w:rPr>
         <w:tab/>
       </w:r>
@@ -448,7 +450,6 @@
           <w:rFonts w:ascii="Arial" w:eastAsia="Arial" w:hAnsi="Arial" w:cs="Arial"/>
           <w:sz w:val="28"/>
           <w:szCs w:val="28"/>
-          <w:lang w:val="en-US"/>
         </w:rPr>
         <w:tab/>
       </w:r>
@@ -457,7 +458,6 @@
           <w:rFonts w:ascii="Arial" w:eastAsia="Arial" w:hAnsi="Arial" w:cs="Arial"/>
           <w:sz w:val="28"/>
           <w:szCs w:val="28"/>
-          <w:lang w:val="en-US"/>
         </w:rPr>
         <w:t>3116719</w:t>
       </w:r>
@@ -469,7 +469,6 @@
           <w:rFonts w:ascii="Arial" w:eastAsia="Arial" w:hAnsi="Arial" w:cs="Arial"/>
           <w:sz w:val="32"/>
           <w:szCs w:val="32"/>
-          <w:lang w:val="en-US"/>
         </w:rPr>
       </w:pPr>
     </w:p>
@@ -518,6 +517,539 @@
         <w:t>PROYECTO FINAL</w:t>
       </w:r>
     </w:p>
+    <w:p>
+      <w:pPr>
+        <w:jc w:val="center"/>
+        <w:rPr>
+          <w:rFonts w:ascii="Arial" w:eastAsia="Arial" w:hAnsi="Arial" w:cs="Arial"/>
+          <w:color w:val="000000"/>
+          <w:sz w:val="32"/>
+          <w:szCs w:val="32"/>
+          <w:highlight w:val="white"/>
+          <w:lang w:val="en-US"/>
+        </w:rPr>
+      </w:pPr>
+    </w:p>
+    <w:tbl>
+      <w:tblPr>
+        <w:tblStyle w:val="Tablaconcuadrcula"/>
+        <w:tblW w:w="0" w:type="auto"/>
+        <w:tblInd w:w="720" w:type="dxa"/>
+        <w:tblLook w:val="04A0" w:firstRow="1" w:lastRow="0" w:firstColumn="1" w:lastColumn="0" w:noHBand="0" w:noVBand="1"/>
+      </w:tblPr>
+      <w:tblGrid>
+        <w:gridCol w:w="2069"/>
+        <w:gridCol w:w="1288"/>
+        <w:gridCol w:w="2854"/>
+        <w:gridCol w:w="2123"/>
+      </w:tblGrid>
+      <w:tr>
+        <w:tc>
+          <w:tcPr>
+            <w:tcW w:w="2069" w:type="dxa"/>
+            <w:tcBorders>
+              <w:top w:val="single" w:sz="4" w:space="0" w:color="auto"/>
+              <w:left w:val="single" w:sz="4" w:space="0" w:color="auto"/>
+              <w:bottom w:val="single" w:sz="4" w:space="0" w:color="auto"/>
+              <w:right w:val="single" w:sz="4" w:space="0" w:color="auto"/>
+            </w:tcBorders>
+            <w:shd w:val="clear" w:color="auto" w:fill="C00000"/>
+            <w:hideMark/>
+          </w:tcPr>
+          <w:p>
+            <w:pPr>
+              <w:pStyle w:val="Sinespaciado"/>
+              <w:jc w:val="center"/>
+              <w:rPr>
+                <w:rFonts w:ascii="Arial" w:hAnsi="Arial" w:cs="Arial"/>
+                <w:color w:val="FFFFFF" w:themeColor="background1"/>
+                <w:sz w:val="24"/>
+                <w:szCs w:val="24"/>
+              </w:rPr>
+            </w:pPr>
+            <w:r>
+              <w:rPr>
+                <w:rFonts w:ascii="Arial" w:hAnsi="Arial" w:cs="Arial"/>
+                <w:color w:val="FFFFFF" w:themeColor="background1"/>
+                <w:sz w:val="24"/>
+                <w:szCs w:val="24"/>
+              </w:rPr>
+              <w:t>Autor</w:t>
+            </w:r>
+          </w:p>
+        </w:tc>
+        <w:tc>
+          <w:tcPr>
+            <w:tcW w:w="1288" w:type="dxa"/>
+            <w:tcBorders>
+              <w:top w:val="single" w:sz="4" w:space="0" w:color="auto"/>
+              <w:left w:val="single" w:sz="4" w:space="0" w:color="auto"/>
+              <w:bottom w:val="single" w:sz="4" w:space="0" w:color="auto"/>
+              <w:right w:val="single" w:sz="4" w:space="0" w:color="auto"/>
+            </w:tcBorders>
+            <w:shd w:val="clear" w:color="auto" w:fill="C00000"/>
+            <w:hideMark/>
+          </w:tcPr>
+          <w:p>
+            <w:pPr>
+              <w:pStyle w:val="Sinespaciado"/>
+              <w:jc w:val="center"/>
+              <w:rPr>
+                <w:rFonts w:ascii="Arial" w:hAnsi="Arial" w:cs="Arial"/>
+                <w:color w:val="FFFFFF" w:themeColor="background1"/>
+                <w:sz w:val="24"/>
+                <w:szCs w:val="24"/>
+              </w:rPr>
+            </w:pPr>
+            <w:r>
+              <w:rPr>
+                <w:rFonts w:ascii="Arial" w:hAnsi="Arial" w:cs="Arial"/>
+                <w:color w:val="FFFFFF" w:themeColor="background1"/>
+                <w:sz w:val="24"/>
+                <w:szCs w:val="24"/>
+              </w:rPr>
+              <w:t>Versión</w:t>
+            </w:r>
+          </w:p>
+        </w:tc>
+        <w:tc>
+          <w:tcPr>
+            <w:tcW w:w="2854" w:type="dxa"/>
+            <w:tcBorders>
+              <w:top w:val="single" w:sz="4" w:space="0" w:color="auto"/>
+              <w:left w:val="single" w:sz="4" w:space="0" w:color="auto"/>
+              <w:bottom w:val="single" w:sz="4" w:space="0" w:color="auto"/>
+              <w:right w:val="single" w:sz="4" w:space="0" w:color="auto"/>
+            </w:tcBorders>
+            <w:shd w:val="clear" w:color="auto" w:fill="C00000"/>
+            <w:hideMark/>
+          </w:tcPr>
+          <w:p>
+            <w:pPr>
+              <w:pStyle w:val="Sinespaciado"/>
+              <w:jc w:val="center"/>
+              <w:rPr>
+                <w:rFonts w:ascii="Arial" w:hAnsi="Arial" w:cs="Arial"/>
+                <w:color w:val="FFFFFF" w:themeColor="background1"/>
+                <w:sz w:val="24"/>
+                <w:szCs w:val="24"/>
+              </w:rPr>
+            </w:pPr>
+            <w:r>
+              <w:rPr>
+                <w:rFonts w:ascii="Arial" w:hAnsi="Arial" w:cs="Arial"/>
+                <w:color w:val="FFFFFF" w:themeColor="background1"/>
+                <w:sz w:val="24"/>
+                <w:szCs w:val="24"/>
+              </w:rPr>
+              <w:t>Acción</w:t>
+            </w:r>
+          </w:p>
+        </w:tc>
+        <w:tc>
+          <w:tcPr>
+            <w:tcW w:w="2123" w:type="dxa"/>
+            <w:tcBorders>
+              <w:top w:val="single" w:sz="4" w:space="0" w:color="auto"/>
+              <w:left w:val="single" w:sz="4" w:space="0" w:color="auto"/>
+              <w:bottom w:val="single" w:sz="4" w:space="0" w:color="auto"/>
+              <w:right w:val="single" w:sz="4" w:space="0" w:color="auto"/>
+            </w:tcBorders>
+            <w:shd w:val="clear" w:color="auto" w:fill="C00000"/>
+            <w:hideMark/>
+          </w:tcPr>
+          <w:p>
+            <w:pPr>
+              <w:pStyle w:val="Sinespaciado"/>
+              <w:jc w:val="center"/>
+              <w:rPr>
+                <w:rFonts w:ascii="Arial" w:hAnsi="Arial" w:cs="Arial"/>
+                <w:color w:val="FFFFFF" w:themeColor="background1"/>
+                <w:sz w:val="24"/>
+                <w:szCs w:val="24"/>
+              </w:rPr>
+            </w:pPr>
+            <w:r>
+              <w:rPr>
+                <w:rFonts w:ascii="Arial" w:hAnsi="Arial" w:cs="Arial"/>
+                <w:color w:val="FFFFFF" w:themeColor="background1"/>
+                <w:sz w:val="24"/>
+                <w:szCs w:val="24"/>
+              </w:rPr>
+              <w:t>Fecha</w:t>
+            </w:r>
+          </w:p>
+        </w:tc>
+      </w:tr>
+      <w:tr>
+        <w:tc>
+          <w:tcPr>
+            <w:tcW w:w="2069" w:type="dxa"/>
+            <w:tcBorders>
+              <w:top w:val="single" w:sz="4" w:space="0" w:color="auto"/>
+              <w:left w:val="single" w:sz="4" w:space="0" w:color="auto"/>
+              <w:bottom w:val="single" w:sz="4" w:space="0" w:color="auto"/>
+              <w:right w:val="single" w:sz="4" w:space="0" w:color="auto"/>
+            </w:tcBorders>
+            <w:hideMark/>
+          </w:tcPr>
+          <w:p>
+            <w:pPr>
+              <w:pStyle w:val="Sinespaciado"/>
+              <w:jc w:val="center"/>
+              <w:rPr>
+                <w:rFonts w:ascii="Arial" w:hAnsi="Arial" w:cs="Arial"/>
+                <w:sz w:val="24"/>
+                <w:szCs w:val="24"/>
+              </w:rPr>
+            </w:pPr>
+            <w:r>
+              <w:rPr>
+                <w:rFonts w:ascii="Arial" w:hAnsi="Arial" w:cs="Arial"/>
+                <w:sz w:val="24"/>
+                <w:szCs w:val="24"/>
+              </w:rPr>
+              <w:t>Gustavo Luna</w:t>
+            </w:r>
+          </w:p>
+        </w:tc>
+        <w:tc>
+          <w:tcPr>
+            <w:tcW w:w="1288" w:type="dxa"/>
+            <w:tcBorders>
+              <w:top w:val="single" w:sz="4" w:space="0" w:color="auto"/>
+              <w:left w:val="single" w:sz="4" w:space="0" w:color="auto"/>
+              <w:bottom w:val="single" w:sz="4" w:space="0" w:color="auto"/>
+              <w:right w:val="single" w:sz="4" w:space="0" w:color="auto"/>
+            </w:tcBorders>
+            <w:hideMark/>
+          </w:tcPr>
+          <w:p>
+            <w:pPr>
+              <w:pStyle w:val="Sinespaciado"/>
+              <w:jc w:val="center"/>
+              <w:rPr>
+                <w:rFonts w:ascii="Arial" w:hAnsi="Arial" w:cs="Arial"/>
+                <w:sz w:val="24"/>
+                <w:szCs w:val="24"/>
+              </w:rPr>
+            </w:pPr>
+            <w:r>
+              <w:rPr>
+                <w:rFonts w:ascii="Arial" w:hAnsi="Arial" w:cs="Arial"/>
+                <w:sz w:val="24"/>
+                <w:szCs w:val="24"/>
+              </w:rPr>
+              <w:t>1.0</w:t>
+            </w:r>
+          </w:p>
+        </w:tc>
+        <w:tc>
+          <w:tcPr>
+            <w:tcW w:w="2854" w:type="dxa"/>
+            <w:tcBorders>
+              <w:top w:val="single" w:sz="4" w:space="0" w:color="auto"/>
+              <w:left w:val="single" w:sz="4" w:space="0" w:color="auto"/>
+              <w:bottom w:val="single" w:sz="4" w:space="0" w:color="auto"/>
+              <w:right w:val="single" w:sz="4" w:space="0" w:color="auto"/>
+            </w:tcBorders>
+            <w:hideMark/>
+          </w:tcPr>
+          <w:p>
+            <w:pPr>
+              <w:pStyle w:val="Sinespaciado"/>
+              <w:jc w:val="center"/>
+              <w:rPr>
+                <w:rFonts w:ascii="Arial" w:hAnsi="Arial" w:cs="Arial"/>
+                <w:sz w:val="24"/>
+                <w:szCs w:val="24"/>
+              </w:rPr>
+            </w:pPr>
+            <w:r>
+              <w:rPr>
+                <w:rFonts w:ascii="Arial" w:hAnsi="Arial" w:cs="Arial"/>
+                <w:sz w:val="24"/>
+                <w:szCs w:val="24"/>
+              </w:rPr>
+              <w:t>Versión Inicial</w:t>
+            </w:r>
+          </w:p>
+        </w:tc>
+        <w:tc>
+          <w:tcPr>
+            <w:tcW w:w="2123" w:type="dxa"/>
+            <w:tcBorders>
+              <w:top w:val="single" w:sz="4" w:space="0" w:color="auto"/>
+              <w:left w:val="single" w:sz="4" w:space="0" w:color="auto"/>
+              <w:bottom w:val="single" w:sz="4" w:space="0" w:color="auto"/>
+              <w:right w:val="single" w:sz="4" w:space="0" w:color="auto"/>
+            </w:tcBorders>
+            <w:hideMark/>
+          </w:tcPr>
+          <w:p>
+            <w:pPr>
+              <w:pStyle w:val="Sinespaciado"/>
+              <w:jc w:val="center"/>
+              <w:rPr>
+                <w:rFonts w:ascii="Arial" w:hAnsi="Arial" w:cs="Arial"/>
+                <w:sz w:val="24"/>
+                <w:szCs w:val="24"/>
+              </w:rPr>
+            </w:pPr>
+            <w:r>
+              <w:rPr>
+                <w:rFonts w:ascii="Arial" w:hAnsi="Arial" w:cs="Arial"/>
+                <w:sz w:val="24"/>
+                <w:szCs w:val="24"/>
+              </w:rPr>
+              <w:t>5</w:t>
+            </w:r>
+            <w:r>
+              <w:rPr>
+                <w:rFonts w:ascii="Arial" w:hAnsi="Arial" w:cs="Arial"/>
+                <w:sz w:val="24"/>
+                <w:szCs w:val="24"/>
+              </w:rPr>
+              <w:t>/</w:t>
+            </w:r>
+            <w:r>
+              <w:rPr>
+                <w:rFonts w:ascii="Arial" w:hAnsi="Arial" w:cs="Arial"/>
+                <w:sz w:val="24"/>
+                <w:szCs w:val="24"/>
+              </w:rPr>
+              <w:t>Julio</w:t>
+            </w:r>
+            <w:r>
+              <w:rPr>
+                <w:rFonts w:ascii="Arial" w:hAnsi="Arial" w:cs="Arial"/>
+                <w:sz w:val="24"/>
+                <w:szCs w:val="24"/>
+              </w:rPr>
+              <w:t>/2018</w:t>
+            </w:r>
+          </w:p>
+        </w:tc>
+      </w:tr>
+      <w:tr>
+        <w:tc>
+          <w:tcPr>
+            <w:tcW w:w="2069" w:type="dxa"/>
+            <w:tcBorders>
+              <w:top w:val="single" w:sz="4" w:space="0" w:color="auto"/>
+              <w:left w:val="single" w:sz="4" w:space="0" w:color="auto"/>
+              <w:bottom w:val="single" w:sz="4" w:space="0" w:color="auto"/>
+              <w:right w:val="single" w:sz="4" w:space="0" w:color="auto"/>
+            </w:tcBorders>
+          </w:tcPr>
+          <w:p>
+            <w:pPr>
+              <w:pStyle w:val="Sinespaciado"/>
+              <w:jc w:val="center"/>
+              <w:rPr>
+                <w:rFonts w:ascii="Arial" w:hAnsi="Arial" w:cs="Arial"/>
+                <w:sz w:val="24"/>
+                <w:szCs w:val="24"/>
+              </w:rPr>
+            </w:pPr>
+            <w:r>
+              <w:rPr>
+                <w:rFonts w:ascii="Arial" w:hAnsi="Arial" w:cs="Arial"/>
+                <w:sz w:val="24"/>
+                <w:szCs w:val="24"/>
+              </w:rPr>
+              <w:t>Gustavo Luna</w:t>
+            </w:r>
+          </w:p>
+        </w:tc>
+        <w:tc>
+          <w:tcPr>
+            <w:tcW w:w="1288" w:type="dxa"/>
+            <w:tcBorders>
+              <w:top w:val="single" w:sz="4" w:space="0" w:color="auto"/>
+              <w:left w:val="single" w:sz="4" w:space="0" w:color="auto"/>
+              <w:bottom w:val="single" w:sz="4" w:space="0" w:color="auto"/>
+              <w:right w:val="single" w:sz="4" w:space="0" w:color="auto"/>
+            </w:tcBorders>
+          </w:tcPr>
+          <w:p>
+            <w:pPr>
+              <w:pStyle w:val="Sinespaciado"/>
+              <w:jc w:val="center"/>
+              <w:rPr>
+                <w:rFonts w:ascii="Arial" w:hAnsi="Arial" w:cs="Arial"/>
+                <w:sz w:val="24"/>
+                <w:szCs w:val="24"/>
+              </w:rPr>
+            </w:pPr>
+            <w:r>
+              <w:rPr>
+                <w:rFonts w:ascii="Arial" w:hAnsi="Arial" w:cs="Arial"/>
+                <w:sz w:val="24"/>
+                <w:szCs w:val="24"/>
+              </w:rPr>
+              <w:t>1.1</w:t>
+            </w:r>
+          </w:p>
+        </w:tc>
+        <w:tc>
+          <w:tcPr>
+            <w:tcW w:w="2854" w:type="dxa"/>
+            <w:tcBorders>
+              <w:top w:val="single" w:sz="4" w:space="0" w:color="auto"/>
+              <w:left w:val="single" w:sz="4" w:space="0" w:color="auto"/>
+              <w:bottom w:val="single" w:sz="4" w:space="0" w:color="auto"/>
+              <w:right w:val="single" w:sz="4" w:space="0" w:color="auto"/>
+            </w:tcBorders>
+          </w:tcPr>
+          <w:p>
+            <w:pPr>
+              <w:jc w:val="center"/>
+              <w:rPr>
+                <w:rFonts w:ascii="Arial" w:hAnsi="Arial" w:cs="Arial"/>
+                <w:sz w:val="24"/>
+                <w:szCs w:val="24"/>
+                <w:lang w:eastAsia="es-MX"/>
+              </w:rPr>
+            </w:pPr>
+            <w:r>
+              <w:rPr>
+                <w:rFonts w:ascii="Arial" w:hAnsi="Arial" w:cs="Arial"/>
+                <w:sz w:val="24"/>
+                <w:szCs w:val="24"/>
+                <w:lang w:eastAsia="es-MX"/>
+              </w:rPr>
+              <w:t>Utilizando el modelo RUP</w:t>
+            </w:r>
+          </w:p>
+        </w:tc>
+        <w:tc>
+          <w:tcPr>
+            <w:tcW w:w="2123" w:type="dxa"/>
+            <w:tcBorders>
+              <w:top w:val="single" w:sz="4" w:space="0" w:color="auto"/>
+              <w:left w:val="single" w:sz="4" w:space="0" w:color="auto"/>
+              <w:bottom w:val="single" w:sz="4" w:space="0" w:color="auto"/>
+              <w:right w:val="single" w:sz="4" w:space="0" w:color="auto"/>
+            </w:tcBorders>
+          </w:tcPr>
+          <w:p>
+            <w:pPr>
+              <w:pStyle w:val="Sinespaciado"/>
+              <w:jc w:val="center"/>
+              <w:rPr>
+                <w:rFonts w:ascii="Arial" w:hAnsi="Arial" w:cs="Arial"/>
+                <w:sz w:val="24"/>
+                <w:szCs w:val="24"/>
+                <w:lang w:eastAsia="es-MX"/>
+              </w:rPr>
+            </w:pPr>
+            <w:r>
+              <w:rPr>
+                <w:rFonts w:ascii="Arial" w:hAnsi="Arial" w:cs="Arial"/>
+                <w:sz w:val="24"/>
+                <w:szCs w:val="24"/>
+                <w:lang w:eastAsia="es-MX"/>
+              </w:rPr>
+              <w:t>25/Julio/2018</w:t>
+            </w:r>
+            <w:bookmarkStart w:id="0" w:name="_GoBack"/>
+            <w:bookmarkEnd w:id="0"/>
+          </w:p>
+        </w:tc>
+      </w:tr>
+      <w:tr>
+        <w:tc>
+          <w:tcPr>
+            <w:tcW w:w="2069" w:type="dxa"/>
+            <w:tcBorders>
+              <w:top w:val="single" w:sz="4" w:space="0" w:color="auto"/>
+              <w:left w:val="single" w:sz="4" w:space="0" w:color="auto"/>
+              <w:bottom w:val="single" w:sz="4" w:space="0" w:color="auto"/>
+              <w:right w:val="single" w:sz="4" w:space="0" w:color="auto"/>
+            </w:tcBorders>
+          </w:tcPr>
+          <w:p>
+            <w:pPr>
+              <w:pStyle w:val="Sinespaciado"/>
+              <w:jc w:val="center"/>
+              <w:rPr>
+                <w:rFonts w:ascii="Arial" w:hAnsi="Arial" w:cs="Arial"/>
+                <w:sz w:val="24"/>
+                <w:szCs w:val="24"/>
+              </w:rPr>
+            </w:pPr>
+          </w:p>
+        </w:tc>
+        <w:tc>
+          <w:tcPr>
+            <w:tcW w:w="1288" w:type="dxa"/>
+            <w:tcBorders>
+              <w:top w:val="single" w:sz="4" w:space="0" w:color="auto"/>
+              <w:left w:val="single" w:sz="4" w:space="0" w:color="auto"/>
+              <w:bottom w:val="single" w:sz="4" w:space="0" w:color="auto"/>
+              <w:right w:val="single" w:sz="4" w:space="0" w:color="auto"/>
+            </w:tcBorders>
+          </w:tcPr>
+          <w:p>
+            <w:pPr>
+              <w:pStyle w:val="Sinespaciado"/>
+              <w:jc w:val="center"/>
+              <w:rPr>
+                <w:rFonts w:ascii="Arial" w:hAnsi="Arial" w:cs="Arial"/>
+                <w:sz w:val="24"/>
+                <w:szCs w:val="24"/>
+              </w:rPr>
+            </w:pPr>
+          </w:p>
+        </w:tc>
+        <w:tc>
+          <w:tcPr>
+            <w:tcW w:w="2854" w:type="dxa"/>
+            <w:tcBorders>
+              <w:top w:val="single" w:sz="4" w:space="0" w:color="auto"/>
+              <w:left w:val="single" w:sz="4" w:space="0" w:color="auto"/>
+              <w:bottom w:val="single" w:sz="4" w:space="0" w:color="auto"/>
+              <w:right w:val="single" w:sz="4" w:space="0" w:color="auto"/>
+            </w:tcBorders>
+          </w:tcPr>
+          <w:p>
+            <w:pPr>
+              <w:jc w:val="center"/>
+              <w:rPr>
+                <w:rFonts w:ascii="Arial" w:hAnsi="Arial" w:cs="Arial"/>
+                <w:sz w:val="24"/>
+                <w:szCs w:val="24"/>
+                <w:lang w:eastAsia="es-MX"/>
+              </w:rPr>
+            </w:pPr>
+          </w:p>
+        </w:tc>
+        <w:tc>
+          <w:tcPr>
+            <w:tcW w:w="2123" w:type="dxa"/>
+            <w:tcBorders>
+              <w:top w:val="single" w:sz="4" w:space="0" w:color="auto"/>
+              <w:left w:val="single" w:sz="4" w:space="0" w:color="auto"/>
+              <w:bottom w:val="single" w:sz="4" w:space="0" w:color="auto"/>
+              <w:right w:val="single" w:sz="4" w:space="0" w:color="auto"/>
+            </w:tcBorders>
+          </w:tcPr>
+          <w:p>
+            <w:pPr>
+              <w:pStyle w:val="Sinespaciado"/>
+              <w:jc w:val="center"/>
+              <w:rPr>
+                <w:rFonts w:ascii="Arial" w:hAnsi="Arial" w:cs="Arial"/>
+                <w:sz w:val="24"/>
+                <w:szCs w:val="24"/>
+                <w:lang w:eastAsia="es-MX"/>
+              </w:rPr>
+            </w:pPr>
+          </w:p>
+        </w:tc>
+      </w:tr>
+    </w:tbl>
     <w:p>
       <w:pPr>
         <w:jc w:val="center"/>
@@ -552,8 +1084,8 @@
           <w:lang w:val="en-US"/>
         </w:rPr>
       </w:pPr>
-      <w:bookmarkStart w:id="0" w:name="_6ffln0cfdbf5" w:colFirst="0" w:colLast="0"/>
-      <w:bookmarkEnd w:id="0"/>
+      <w:bookmarkStart w:id="1" w:name="_6ffln0cfdbf5" w:colFirst="0" w:colLast="0"/>
+      <w:bookmarkEnd w:id="1"/>
       <w:r>
         <w:rPr>
           <w:lang w:val="en-US"/>
@@ -568,8 +1100,8 @@
           <w:i/>
         </w:rPr>
       </w:pPr>
-      <w:bookmarkStart w:id="1" w:name="_e9u6oaplze5p" w:colFirst="0" w:colLast="0"/>
-      <w:bookmarkEnd w:id="1"/>
+      <w:bookmarkStart w:id="2" w:name="_e9u6oaplze5p" w:colFirst="0" w:colLast="0"/>
+      <w:bookmarkEnd w:id="2"/>
       <w:r>
         <w:rPr>
           <w:rFonts w:ascii="Arial" w:eastAsia="Arial" w:hAnsi="Arial" w:cs="Arial"/>
@@ -602,8 +1134,8 @@
           <w:i/>
         </w:rPr>
       </w:pPr>
-      <w:bookmarkStart w:id="2" w:name="_cvxurnqlo5fg" w:colFirst="0" w:colLast="0"/>
-      <w:bookmarkEnd w:id="2"/>
+      <w:bookmarkStart w:id="3" w:name="_cvxurnqlo5fg" w:colFirst="0" w:colLast="0"/>
+      <w:bookmarkEnd w:id="3"/>
       <w:r>
         <w:rPr>
           <w:rFonts w:ascii="Arial" w:eastAsia="Arial" w:hAnsi="Arial" w:cs="Arial"/>
@@ -626,8 +1158,8 @@
           <w:i/>
         </w:rPr>
       </w:pPr>
-      <w:bookmarkStart w:id="3" w:name="_rxvwy4oqlkpg" w:colFirst="0" w:colLast="0"/>
-      <w:bookmarkEnd w:id="3"/>
+      <w:bookmarkStart w:id="4" w:name="_rxvwy4oqlkpg" w:colFirst="0" w:colLast="0"/>
+      <w:bookmarkEnd w:id="4"/>
       <w:r>
         <w:rPr>
           <w:rFonts w:ascii="Arial" w:eastAsia="Arial" w:hAnsi="Arial" w:cs="Arial"/>
@@ -658,14 +1190,11 @@
           <w:i/>
         </w:rPr>
       </w:pPr>
-      <w:bookmarkStart w:id="4" w:name="_GoBack"/>
-      <w:bookmarkEnd w:id="4"/>
-    </w:p>
-    <w:p>
-      <w:pPr>
-        <w:rPr>
-          <w:rFonts w:ascii="Arial" w:eastAsia="Arial" w:hAnsi="Arial" w:cs="Arial"/>
-          <w:lang w:val="en-US"/>
+    </w:p>
+    <w:p>
+      <w:pPr>
+        <w:rPr>
+          <w:rFonts w:ascii="Arial" w:eastAsia="Arial" w:hAnsi="Arial" w:cs="Arial"/>
         </w:rPr>
       </w:pPr>
     </w:p>
@@ -1329,6 +1858,42 @@
       <w:szCs w:val="48"/>
     </w:rPr>
   </w:style>
+  <w:style w:type="paragraph" w:styleId="Sinespaciado">
+    <w:name w:val="No Spacing"/>
+    <w:uiPriority w:val="1"/>
+    <w:qFormat/>
+    <w:rsid w:val="00CD03FE"/>
+    <w:pPr>
+      <w:spacing w:after="0" w:line="240" w:lineRule="auto"/>
+    </w:pPr>
+    <w:rPr>
+      <w:color w:val="000000"/>
+    </w:rPr>
+  </w:style>
+  <w:style w:type="table" w:styleId="Tablaconcuadrcula">
+    <w:name w:val="Table Grid"/>
+    <w:basedOn w:val="Tablanormal"/>
+    <w:uiPriority w:val="39"/>
+    <w:rsid w:val="00CD03FE"/>
+    <w:pPr>
+      <w:spacing w:after="0" w:line="240" w:lineRule="auto"/>
+    </w:pPr>
+    <w:rPr>
+      <w:color w:val="000000"/>
+      <w:lang w:eastAsia="en-US"/>
+    </w:rPr>
+    <w:tblPr>
+      <w:tblInd w:w="0" w:type="nil"/>
+      <w:tblBorders>
+        <w:top w:val="single" w:sz="4" w:space="0" w:color="auto"/>
+        <w:left w:val="single" w:sz="4" w:space="0" w:color="auto"/>
+        <w:bottom w:val="single" w:sz="4" w:space="0" w:color="auto"/>
+        <w:right w:val="single" w:sz="4" w:space="0" w:color="auto"/>
+        <w:insideH w:val="single" w:sz="4" w:space="0" w:color="auto"/>
+        <w:insideV w:val="single" w:sz="4" w:space="0" w:color="auto"/>
+      </w:tblBorders>
+    </w:tblPr>
+  </w:style>
 </w:styles>
 </file>
 

</xml_diff>